<commit_message>
Cosmetic and content edits
</commit_message>
<xml_diff>
--- a/Final_memo.docx
+++ b/Final_memo.docx
@@ -137,6 +137,8 @@
           <w:rFonts w:ascii="Times New Roman" w:hAnsi="Times New Roman" w:cs="Times New Roman"/>
           <w:b/>
           <w:bCs/>
+          <w:sz w:val="12"/>
+          <w:szCs w:val="12"/>
         </w:rPr>
       </w:pPr>
     </w:p>
@@ -303,30 +305,164 @@
           <w:rFonts w:ascii="Times New Roman" w:hAnsi="Times New Roman" w:cs="Times New Roman"/>
           <w:b/>
           <w:bCs/>
-        </w:rPr>
-      </w:pPr>
-    </w:p>
-    <w:p>
-      <w:pPr>
-        <w:jc w:val="both"/>
-        <w:rPr>
-          <w:rFonts w:ascii="Times New Roman" w:hAnsi="Times New Roman" w:cs="Times New Roman"/>
-        </w:rPr>
-      </w:pPr>
-      <w:r>
+          <w:sz w:val="12"/>
+          <w:szCs w:val="12"/>
+        </w:rPr>
+      </w:pPr>
+    </w:p>
+    <w:p>
+      <w:pPr>
+        <w:jc w:val="both"/>
+        <w:rPr>
+          <w:rFonts w:ascii="Times New Roman" w:hAnsi="Times New Roman" w:cs="Times New Roman"/>
+        </w:rPr>
+      </w:pPr>
+      <w:r>
+        <w:rPr>
+          <w:rFonts w:ascii="Times New Roman" w:hAnsi="Times New Roman" w:cs="Times New Roman"/>
+        </w:rPr>
+        <w:t>The projects to be graded for evaluation are (</w:t>
+      </w:r>
+      <w:proofErr w:type="spellStart"/>
+      <w:r>
+        <w:rPr>
+          <w:rFonts w:ascii="Times New Roman" w:hAnsi="Times New Roman" w:cs="Times New Roman"/>
+        </w:rPr>
+        <w:t>i</w:t>
+      </w:r>
+      <w:proofErr w:type="spellEnd"/>
+      <w:r>
+        <w:rPr>
+          <w:rFonts w:ascii="Times New Roman" w:hAnsi="Times New Roman" w:cs="Times New Roman"/>
+        </w:rPr>
+        <w:t xml:space="preserve">) </w:t>
+      </w:r>
+      <w:r>
+        <w:rPr>
+          <w:rFonts w:ascii="Times New Roman" w:hAnsi="Times New Roman" w:cs="Times New Roman"/>
+          <w:i/>
+          <w:iCs/>
+        </w:rPr>
+        <w:t>Microvascular Resistance and Coronary Diagnostic Indices</w:t>
+      </w:r>
+      <w:r>
+        <w:rPr>
+          <w:rFonts w:ascii="Times New Roman" w:hAnsi="Times New Roman" w:cs="Times New Roman"/>
+        </w:rPr>
+        <w:t xml:space="preserve">, (ii) </w:t>
+      </w:r>
+      <w:r>
+        <w:rPr>
+          <w:rFonts w:ascii="Times New Roman" w:hAnsi="Times New Roman" w:cs="Times New Roman"/>
+          <w:i/>
+          <w:iCs/>
+        </w:rPr>
+        <w:t>Carotid Bifurcation Angle and Stenosis Influence on Hemodynamics</w:t>
+      </w:r>
+      <w:r>
+        <w:rPr>
+          <w:rFonts w:ascii="Times New Roman" w:hAnsi="Times New Roman" w:cs="Times New Roman"/>
+        </w:rPr>
+        <w:t>;</w:t>
+      </w:r>
+      <w:r>
+        <w:rPr>
+          <w:rFonts w:ascii="Times New Roman" w:hAnsi="Times New Roman" w:cs="Times New Roman"/>
+        </w:rPr>
+        <w:t xml:space="preserve"> (iii) </w:t>
+      </w:r>
+      <w:r>
+        <w:rPr>
+          <w:rFonts w:ascii="Times New Roman" w:hAnsi="Times New Roman" w:cs="Times New Roman"/>
+          <w:i/>
+          <w:iCs/>
+        </w:rPr>
+        <w:t>Decarbonization Building CFD: Reducing Re-Entrained Exhaust</w:t>
+      </w:r>
+      <w:r>
+        <w:rPr>
+          <w:rFonts w:ascii="Times New Roman" w:hAnsi="Times New Roman" w:cs="Times New Roman"/>
+        </w:rPr>
+        <w:t>; and</w:t>
+      </w:r>
+      <w:r>
+        <w:rPr>
+          <w:rFonts w:ascii="Times New Roman" w:hAnsi="Times New Roman" w:cs="Times New Roman"/>
+        </w:rPr>
+        <w:t xml:space="preserve"> (iv) </w:t>
+      </w:r>
+      <w:r>
+        <w:rPr>
+          <w:rFonts w:ascii="Times New Roman" w:hAnsi="Times New Roman" w:cs="Times New Roman"/>
+          <w:i/>
+          <w:iCs/>
+        </w:rPr>
+        <w:t>Presentation on Numerical Diffusion in CFD</w:t>
+      </w:r>
+      <w:r>
+        <w:rPr>
+          <w:rFonts w:ascii="Times New Roman" w:hAnsi="Times New Roman" w:cs="Times New Roman"/>
+        </w:rPr>
+        <w:t>.</w:t>
+      </w:r>
+      <w:r>
+        <w:rPr>
+          <w:rFonts w:ascii="Times New Roman" w:hAnsi="Times New Roman" w:cs="Times New Roman"/>
+        </w:rPr>
+        <w:t xml:space="preserve"> </w:t>
+      </w:r>
+      <w:r>
+        <w:rPr>
+          <w:rFonts w:ascii="Times New Roman" w:hAnsi="Times New Roman" w:cs="Times New Roman"/>
+        </w:rPr>
+        <w:t xml:space="preserve">These projects collectively demonstrate model ownership across geometry, </w:t>
+      </w:r>
+      <w:proofErr w:type="spellStart"/>
+      <w:r>
+        <w:rPr>
+          <w:rFonts w:ascii="Times New Roman" w:hAnsi="Times New Roman" w:cs="Times New Roman"/>
+        </w:rPr>
+        <w:t>numerics</w:t>
+      </w:r>
+      <w:proofErr w:type="spellEnd"/>
+      <w:r>
+        <w:rPr>
+          <w:rFonts w:ascii="Times New Roman" w:hAnsi="Times New Roman" w:cs="Times New Roman"/>
+        </w:rPr>
+        <w:t>, transport, and interpretation, while spanning research, applied design, and communication contexts.</w:t>
+      </w:r>
+    </w:p>
+    <w:p>
+      <w:pPr>
+        <w:jc w:val="both"/>
         <w:rPr>
           <w:rFonts w:ascii="Times New Roman" w:hAnsi="Times New Roman" w:cs="Times New Roman"/>
           <w:b/>
           <w:bCs/>
         </w:rPr>
-        <w:t>Tailoring to employer demand</w:t>
-      </w:r>
+      </w:pPr>
+    </w:p>
+    <w:p>
+      <w:pPr>
+        <w:jc w:val="both"/>
+        <w:rPr>
+          <w:rFonts w:ascii="Times New Roman" w:hAnsi="Times New Roman" w:cs="Times New Roman"/>
+        </w:rPr>
+      </w:pPr>
       <w:r>
         <w:rPr>
           <w:rFonts w:ascii="Times New Roman" w:hAnsi="Times New Roman" w:cs="Times New Roman"/>
           <w:b/>
           <w:bCs/>
         </w:rPr>
+        <w:t>Tailoring to employer demand</w:t>
+      </w:r>
+      <w:r>
+        <w:rPr>
+          <w:rFonts w:ascii="Times New Roman" w:hAnsi="Times New Roman" w:cs="Times New Roman"/>
+          <w:b/>
+          <w:bCs/>
+        </w:rPr>
         <w:t>s</w:t>
       </w:r>
     </w:p>
@@ -431,16 +567,22 @@
         <w:rPr>
           <w:rFonts w:ascii="Times New Roman" w:hAnsi="Times New Roman" w:cs="Times New Roman"/>
         </w:rPr>
-        <w:t xml:space="preserve"> highlighting turns scroll position into orientation without adding text.</w:t>
-      </w:r>
-    </w:p>
-    <w:p>
-      <w:pPr>
-        <w:jc w:val="both"/>
-        <w:rPr>
-          <w:rFonts w:ascii="Times New Roman" w:hAnsi="Times New Roman" w:cs="Times New Roman"/>
-          <w:sz w:val="12"/>
-          <w:szCs w:val="12"/>
+        <w:t xml:space="preserve"> highlighting turns scroll position into orientation without adding </w:t>
+      </w:r>
+      <w:proofErr w:type="spellStart"/>
+      <w:r>
+        <w:rPr>
+          <w:rFonts w:ascii="Times New Roman" w:hAnsi="Times New Roman" w:cs="Times New Roman"/>
+        </w:rPr>
+        <w:t>text.</w:t>
+      </w:r>
+      <w:proofErr w:type="spellEnd"/>
+    </w:p>
+    <w:p>
+      <w:pPr>
+        <w:jc w:val="both"/>
+        <w:rPr>
+          <w:rFonts w:ascii="Times New Roman" w:hAnsi="Times New Roman" w:cs="Times New Roman"/>
         </w:rPr>
       </w:pPr>
     </w:p>
@@ -493,24 +635,12 @@
         </w:rPr>
         <w:t>details. Captions convert media into evidence. Accordion details preserve an executive summary while keeping technical depth available.</w:t>
       </w:r>
-    </w:p>
-    <w:p>
-      <w:pPr>
-        <w:jc w:val="both"/>
-        <w:rPr>
-          <w:rFonts w:ascii="Times New Roman" w:hAnsi="Times New Roman" w:cs="Times New Roman"/>
-          <w:sz w:val="12"/>
-          <w:szCs w:val="12"/>
-        </w:rPr>
-      </w:pPr>
-    </w:p>
-    <w:p>
-      <w:pPr>
-        <w:jc w:val="both"/>
-        <w:rPr>
-          <w:rFonts w:ascii="Times New Roman" w:hAnsi="Times New Roman" w:cs="Times New Roman"/>
-        </w:rPr>
-      </w:pPr>
+      <w:r>
+        <w:rPr>
+          <w:rFonts w:ascii="Times New Roman" w:hAnsi="Times New Roman" w:cs="Times New Roman"/>
+        </w:rPr>
+        <w:t xml:space="preserve"> </w:t>
+      </w:r>
       <w:r>
         <w:rPr>
           <w:rFonts w:ascii="Times New Roman" w:hAnsi="Times New Roman" w:cs="Times New Roman"/>
@@ -520,7 +650,7 @@
     </w:p>
     <w:sectPr>
       <w:pgSz w:w="12240" w:h="15840"/>
-      <w:pgMar w:top="1440" w:right="1440" w:bottom="1440" w:left="1440" w:header="720" w:footer="720" w:gutter="0"/>
+      <w:pgMar w:top="1080" w:right="1080" w:bottom="1080" w:left="1080" w:header="720" w:footer="720" w:gutter="0"/>
       <w:cols w:space="720"/>
       <w:docGrid w:linePitch="360"/>
     </w:sectPr>
@@ -564,6 +694,103 @@
     </w:p>
   </w:footnote>
 </w:footnotes>
+</file>
+
+<file path=word/numbering.xml><?xml version="1.0" encoding="utf-8"?>
+<w:numbering xmlns:wpc="http://schemas.microsoft.com/office/word/2010/wordprocessingCanvas" xmlns:cx="http://schemas.microsoft.com/office/drawing/2014/chartex" xmlns:cx1="http://schemas.microsoft.com/office/drawing/2015/9/8/chartex" xmlns:cx2="http://schemas.microsoft.com/office/drawing/2015/10/21/chartex" xmlns:cx3="http://schemas.microsoft.com/office/drawing/2016/5/9/chartex" xmlns:cx4="http://schemas.microsoft.com/office/drawing/2016/5/10/chartex" xmlns:cx5="http://schemas.microsoft.com/office/drawing/2016/5/11/chartex" xmlns:cx6="http://schemas.microsoft.com/office/drawing/2016/5/12/chartex" xmlns:cx7="http://schemas.microsoft.com/office/drawing/2016/5/13/chartex" xmlns:cx8="http://schemas.microsoft.com/office/drawing/2016/5/14/chartex" xmlns:mc="http://schemas.openxmlformats.org/markup-compatibility/2006" xmlns:aink="http://schemas.microsoft.com/office/drawing/2016/ink" xmlns:am3d="http://schemas.microsoft.com/office/drawing/2017/model3d" xmlns:o="urn:schemas-microsoft-com:office:office" xmlns:oel="http://schemas.microsoft.com/office/2019/extlst" xmlns:r="http://schemas.openxmlformats.org/officeDocument/2006/relationships" xmlns:m="http://schemas.openxmlformats.org/officeDocument/2006/math" xmlns:v="urn:schemas-microsoft-com:vml" xmlns:wp14="http://schemas.microsoft.com/office/word/2010/wordprocessingDrawing" xmlns:wp="http://schemas.openxmlformats.org/drawingml/2006/wordprocessingDrawing" xmlns:w10="urn:schemas-microsoft-com:office:word" xmlns:w="http://schemas.openxmlformats.org/wordprocessingml/2006/main" xmlns:w14="http://schemas.microsoft.com/office/word/2010/wordml" xmlns:w15="http://schemas.microsoft.com/office/word/2012/wordml" xmlns:w16cex="http://schemas.microsoft.com/office/word/2018/wordml/cex" xmlns:w16cid="http://schemas.microsoft.com/office/word/2016/wordml/cid" xmlns:w16="http://schemas.microsoft.com/office/word/2018/wordml" xmlns:w16du="http://schemas.microsoft.com/office/word/2023/wordml/word16du" xmlns:w16sdtdh="http://schemas.microsoft.com/office/word/2020/wordml/sdtdatahash" xmlns:w16se="http://schemas.microsoft.com/office/word/2015/wordml/symex" xmlns:wpg="http://schemas.microsoft.com/office/word/2010/wordprocessingGroup" xmlns:wpi="http://schemas.microsoft.com/office/word/2010/wordprocessingInk" xmlns:wne="http://schemas.microsoft.com/office/word/2006/wordml" xmlns:wps="http://schemas.microsoft.com/office/word/2010/wordprocessingShape" mc:Ignorable="w14 w15 w16se w16cid w16 w16cex w16sdtdh w16du wp14">
+  <w:abstractNum w:abstractNumId="0" w15:restartNumberingAfterBreak="0">
+    <w:nsid w:val="01FA7008"/>
+    <w:multiLevelType w:val="hybridMultilevel"/>
+    <w:tmpl w:val="EBDA9B96"/>
+    <w:lvl w:ilvl="0" w:tplc="F6EEB7D4">
+      <w:start w:val="1"/>
+      <w:numFmt w:val="decimal"/>
+      <w:lvlText w:val="(%1)"/>
+      <w:lvlJc w:val="left"/>
+      <w:pPr>
+        <w:ind w:left="720" w:hanging="360"/>
+      </w:pPr>
+      <w:rPr>
+        <w:rFonts w:hint="default"/>
+      </w:rPr>
+    </w:lvl>
+    <w:lvl w:ilvl="1" w:tplc="04090019" w:tentative="1">
+      <w:start w:val="1"/>
+      <w:numFmt w:val="lowerLetter"/>
+      <w:lvlText w:val="%2."/>
+      <w:lvlJc w:val="left"/>
+      <w:pPr>
+        <w:ind w:left="1440" w:hanging="360"/>
+      </w:pPr>
+    </w:lvl>
+    <w:lvl w:ilvl="2" w:tplc="0409001B" w:tentative="1">
+      <w:start w:val="1"/>
+      <w:numFmt w:val="lowerRoman"/>
+      <w:lvlText w:val="%3."/>
+      <w:lvlJc w:val="right"/>
+      <w:pPr>
+        <w:ind w:left="2160" w:hanging="180"/>
+      </w:pPr>
+    </w:lvl>
+    <w:lvl w:ilvl="3" w:tplc="0409000F" w:tentative="1">
+      <w:start w:val="1"/>
+      <w:numFmt w:val="decimal"/>
+      <w:lvlText w:val="%4."/>
+      <w:lvlJc w:val="left"/>
+      <w:pPr>
+        <w:ind w:left="2880" w:hanging="360"/>
+      </w:pPr>
+    </w:lvl>
+    <w:lvl w:ilvl="4" w:tplc="04090019" w:tentative="1">
+      <w:start w:val="1"/>
+      <w:numFmt w:val="lowerLetter"/>
+      <w:lvlText w:val="%5."/>
+      <w:lvlJc w:val="left"/>
+      <w:pPr>
+        <w:ind w:left="3600" w:hanging="360"/>
+      </w:pPr>
+    </w:lvl>
+    <w:lvl w:ilvl="5" w:tplc="0409001B" w:tentative="1">
+      <w:start w:val="1"/>
+      <w:numFmt w:val="lowerRoman"/>
+      <w:lvlText w:val="%6."/>
+      <w:lvlJc w:val="right"/>
+      <w:pPr>
+        <w:ind w:left="4320" w:hanging="180"/>
+      </w:pPr>
+    </w:lvl>
+    <w:lvl w:ilvl="6" w:tplc="0409000F" w:tentative="1">
+      <w:start w:val="1"/>
+      <w:numFmt w:val="decimal"/>
+      <w:lvlText w:val="%7."/>
+      <w:lvlJc w:val="left"/>
+      <w:pPr>
+        <w:ind w:left="5040" w:hanging="360"/>
+      </w:pPr>
+    </w:lvl>
+    <w:lvl w:ilvl="7" w:tplc="04090019" w:tentative="1">
+      <w:start w:val="1"/>
+      <w:numFmt w:val="lowerLetter"/>
+      <w:lvlText w:val="%8."/>
+      <w:lvlJc w:val="left"/>
+      <w:pPr>
+        <w:ind w:left="5760" w:hanging="360"/>
+      </w:pPr>
+    </w:lvl>
+    <w:lvl w:ilvl="8" w:tplc="0409001B" w:tentative="1">
+      <w:start w:val="1"/>
+      <w:numFmt w:val="lowerRoman"/>
+      <w:lvlText w:val="%9."/>
+      <w:lvlJc w:val="right"/>
+      <w:pPr>
+        <w:ind w:left="6480" w:hanging="180"/>
+      </w:pPr>
+    </w:lvl>
+  </w:abstractNum>
+  <w:num w:numId="1" w16cid:durableId="1988506006">
+    <w:abstractNumId w:val="0"/>
+  </w:num>
+</w:numbering>
 </file>
 
 <file path=word/styles.xml><?xml version="1.0" encoding="utf-8"?>
@@ -1163,7 +1390,6 @@
   <w:style w:type="character" w:default="1" w:styleId="DefaultParagraphFont">
     <w:name w:val="Default Paragraph Font"/>
     <w:uiPriority w:val="1"/>
-    <w:semiHidden/>
     <w:unhideWhenUsed/>
   </w:style>
   <w:style w:type="table" w:default="1" w:styleId="TableNormal">

</xml_diff>